<commit_message>
Reporte de testing del Student 5
</commit_message>
<xml_diff>
--- a/reports/Student #5/D04/05 - Requirements  #Student 5 D04.docx
+++ b/reports/Student #5/D04/05 - Requirements  #Student 5 D04.docx
@@ -541,8 +541,16 @@
                   <w:rPr>
                     <w:rFonts w:asciiTheme="majorHAnsi" w:hAnsiTheme="majorHAnsi" w:cstheme="majorHAnsi"/>
                   </w:rPr>
-                  <w:t>tester, desarrollador</w:t>
+                  <w:t xml:space="preserve">tester, </w:t>
                 </w:r>
+                <w:proofErr w:type="spellStart"/>
+                <w:r>
+                  <w:rPr>
+                    <w:rFonts w:asciiTheme="majorHAnsi" w:hAnsiTheme="majorHAnsi" w:cstheme="majorHAnsi"/>
+                  </w:rPr>
+                  <w:t>desarrollador</w:t>
+                </w:r>
+                <w:proofErr w:type="spellEnd"/>
                 <w:r>
                   <w:rPr>
                     <w:rFonts w:asciiTheme="majorHAnsi" w:hAnsiTheme="majorHAnsi" w:cstheme="majorHAnsi"/>
@@ -2516,7 +2524,13 @@
         </w:sdtPr>
         <w:sdtContent>
           <w:r>
-            <w:t xml:space="preserve">    </w:t>
+            <w:t xml:space="preserve">  </w:t>
+          </w:r>
+          <w:r>
+            <w:t>X</w:t>
+          </w:r>
+          <w:r>
+            <w:t xml:space="preserve">  </w:t>
           </w:r>
         </w:sdtContent>
       </w:sdt>
@@ -2624,7 +2638,13 @@
         </w:sdtPr>
         <w:sdtContent>
           <w:r>
-            <w:t xml:space="preserve">    </w:t>
+            <w:t xml:space="preserve">  </w:t>
+          </w:r>
+          <w:r>
+            <w:t xml:space="preserve">X </w:t>
+          </w:r>
+          <w:r>
+            <w:t xml:space="preserve"> </w:t>
           </w:r>
         </w:sdtContent>
       </w:sdt>
@@ -2678,7 +2698,13 @@
         </w:sdtPr>
         <w:sdtContent>
           <w:r>
-            <w:t xml:space="preserve">    </w:t>
+            <w:t xml:space="preserve">  </w:t>
+          </w:r>
+          <w:r>
+            <w:t>X</w:t>
+          </w:r>
+          <w:r>
+            <w:t xml:space="preserve">  </w:t>
           </w:r>
         </w:sdtContent>
       </w:sdt>
@@ -2711,7 +2737,13 @@
         </w:sdtPr>
         <w:sdtContent>
           <w:r>
-            <w:t xml:space="preserve">    </w:t>
+            <w:t xml:space="preserve">  </w:t>
+          </w:r>
+          <w:r>
+            <w:t>X</w:t>
+          </w:r>
+          <w:r>
+            <w:t xml:space="preserve">  </w:t>
           </w:r>
         </w:sdtContent>
       </w:sdt>
@@ -9237,6 +9269,7 @@
     <w:rsid w:val="001221F0"/>
     <w:rsid w:val="001476FF"/>
     <w:rsid w:val="001942D6"/>
+    <w:rsid w:val="001A791F"/>
     <w:rsid w:val="001B7228"/>
     <w:rsid w:val="001E7957"/>
     <w:rsid w:val="001F6D99"/>
@@ -9249,6 +9282,7 @@
     <w:rsid w:val="00400F22"/>
     <w:rsid w:val="00415873"/>
     <w:rsid w:val="00425D3D"/>
+    <w:rsid w:val="004B336E"/>
     <w:rsid w:val="004B5547"/>
     <w:rsid w:val="004D7778"/>
     <w:rsid w:val="005311AA"/>

</xml_diff>